<commit_message>
Nhat ky nhom 5 27/8
</commit_message>
<xml_diff>
--- a/05_1_ApplicationDevelopment_NHATKY_v1.docx
+++ b/05_1_ApplicationDevelopment_NHATKY_v1.docx
@@ -656,7 +656,7 @@
             <w:r>
               <w:rPr>
                 <w:rFonts w:ascii="Times New Roman" w:hAnsi="Times New Roman" w:cs="Times New Roman"/>
-                <w:b/>
+                <w:bCs/>
                 <w:sz w:val="26"/>
                 <w:szCs w:val="26"/>
               </w:rPr>
@@ -665,7 +665,7 @@
             <w:r>
               <w:rPr>
                 <w:rFonts w:ascii="Times New Roman" w:hAnsi="Times New Roman" w:cs="Times New Roman"/>
-                <w:b/>
+                <w:bCs/>
                 <w:sz w:val="26"/>
                 <w:szCs w:val="26"/>
                 <w:lang w:val="vi-VN"/>
@@ -722,6 +722,7 @@
           </w:tcPr>
           <w:p>
             <w:pPr>
+              <w:jc w:val="center"/>
               <w:rPr>
                 <w:rFonts w:ascii="Times New Roman" w:hAnsi="Times New Roman" w:cs="Times New Roman"/>
                 <w:b/>
@@ -900,6 +901,7 @@
           </w:tcPr>
           <w:p>
             <w:pPr>
+              <w:jc w:val="center"/>
               <w:rPr>
                 <w:rFonts w:ascii="Times New Roman" w:hAnsi="Times New Roman" w:cs="Times New Roman"/>
                 <w:b/>
@@ -1061,6 +1063,7 @@
           </w:tcPr>
           <w:p>
             <w:pPr>
+              <w:jc w:val="center"/>
               <w:rPr>
                 <w:rFonts w:ascii="Times New Roman" w:hAnsi="Times New Roman" w:cs="Times New Roman"/>
                 <w:b/>
@@ -1231,6 +1234,7 @@
           </w:tcPr>
           <w:p>
             <w:pPr>
+              <w:jc w:val="center"/>
               <w:rPr>
                 <w:rFonts w:ascii="Times New Roman" w:hAnsi="Times New Roman" w:cs="Times New Roman"/>
                 <w:b/>
@@ -1335,11 +1339,36 @@
             <w:pPr>
               <w:rPr>
                 <w:rFonts w:ascii="Times New Roman" w:hAnsi="Times New Roman" w:cs="Times New Roman"/>
-                <w:b/>
-                <w:sz w:val="26"/>
-                <w:szCs w:val="26"/>
-              </w:rPr>
-            </w:pPr>
+                <w:sz w:val="26"/>
+                <w:szCs w:val="26"/>
+              </w:rPr>
+            </w:pPr>
+            <w:r>
+              <w:rPr>
+                <w:rFonts w:ascii="Times New Roman" w:hAnsi="Times New Roman" w:cs="Times New Roman"/>
+                <w:sz w:val="26"/>
+                <w:szCs w:val="26"/>
+              </w:rPr>
+              <w:t xml:space="preserve">Lập kế hoạch thực hiện </w:t>
+            </w:r>
+          </w:p>
+          <w:p>
+            <w:pPr>
+              <w:rPr>
+                <w:rFonts w:ascii="Times New Roman" w:hAnsi="Times New Roman" w:cs="Times New Roman"/>
+                <w:b/>
+                <w:sz w:val="26"/>
+                <w:szCs w:val="26"/>
+              </w:rPr>
+            </w:pPr>
+            <w:r>
+              <w:rPr>
+                <w:rFonts w:ascii="Times New Roman" w:hAnsi="Times New Roman" w:cs="Times New Roman"/>
+                <w:sz w:val="26"/>
+                <w:szCs w:val="26"/>
+              </w:rPr>
+              <w:t>đề tài</w:t>
+            </w:r>
           </w:p>
         </w:tc>
         <w:tc>
@@ -1372,6 +1401,7 @@
           </w:tcPr>
           <w:p>
             <w:pPr>
+              <w:jc w:val="center"/>
               <w:rPr>
                 <w:rFonts w:ascii="Times New Roman" w:hAnsi="Times New Roman" w:cs="Times New Roman"/>
                 <w:b/>
@@ -1456,11 +1486,20 @@
             <w:pPr>
               <w:rPr>
                 <w:rFonts w:ascii="Times New Roman" w:hAnsi="Times New Roman" w:cs="Times New Roman"/>
-                <w:b/>
-                <w:sz w:val="26"/>
-                <w:szCs w:val="26"/>
-              </w:rPr>
-            </w:pPr>
+                <w:bCs/>
+                <w:sz w:val="26"/>
+                <w:szCs w:val="26"/>
+              </w:rPr>
+            </w:pPr>
+            <w:r>
+              <w:rPr>
+                <w:rFonts w:ascii="Times New Roman" w:hAnsi="Times New Roman" w:cs="Times New Roman"/>
+                <w:bCs/>
+                <w:sz w:val="26"/>
+                <w:szCs w:val="26"/>
+              </w:rPr>
+              <w:t>Xây dựng kế hoạch từng tuần</w:t>
+            </w:r>
           </w:p>
         </w:tc>
         <w:tc>
@@ -1493,6 +1532,7 @@
           </w:tcPr>
           <w:p>
             <w:pPr>
+              <w:jc w:val="center"/>
               <w:rPr>
                 <w:rFonts w:ascii="Times New Roman" w:hAnsi="Times New Roman" w:cs="Times New Roman"/>
                 <w:b/>
@@ -1614,6 +1654,7 @@
           </w:tcPr>
           <w:p>
             <w:pPr>
+              <w:jc w:val="center"/>
               <w:rPr>
                 <w:rFonts w:ascii="Times New Roman" w:hAnsi="Times New Roman" w:cs="Times New Roman"/>
                 <w:b/>
@@ -1735,6 +1776,7 @@
           </w:tcPr>
           <w:p>
             <w:pPr>
+              <w:jc w:val="center"/>
               <w:rPr>
                 <w:rFonts w:ascii="Times New Roman" w:hAnsi="Times New Roman" w:cs="Times New Roman"/>
                 <w:b/>
@@ -1856,6 +1898,7 @@
           </w:tcPr>
           <w:p>
             <w:pPr>
+              <w:jc w:val="center"/>
               <w:rPr>
                 <w:rFonts w:ascii="Times New Roman" w:hAnsi="Times New Roman" w:cs="Times New Roman"/>
                 <w:b/>
@@ -1977,6 +2020,7 @@
           </w:tcPr>
           <w:p>
             <w:pPr>
+              <w:jc w:val="center"/>
               <w:rPr>
                 <w:rFonts w:ascii="Times New Roman" w:hAnsi="Times New Roman" w:cs="Times New Roman"/>
                 <w:b/>
@@ -2098,6 +2142,7 @@
           </w:tcPr>
           <w:p>
             <w:pPr>
+              <w:jc w:val="center"/>
               <w:rPr>
                 <w:rFonts w:ascii="Times New Roman" w:hAnsi="Times New Roman" w:cs="Times New Roman"/>
                 <w:b/>
@@ -2217,6 +2262,7 @@
           </w:tcPr>
           <w:p>
             <w:pPr>
+              <w:jc w:val="center"/>
               <w:rPr>
                 <w:rFonts w:ascii="Times New Roman" w:hAnsi="Times New Roman" w:cs="Times New Roman"/>
                 <w:i/>
@@ -2337,6 +2383,7 @@
           </w:tcPr>
           <w:p>
             <w:pPr>
+              <w:jc w:val="center"/>
               <w:rPr>
                 <w:rFonts w:ascii="Times New Roman" w:hAnsi="Times New Roman" w:cs="Times New Roman"/>
                 <w:i/>
@@ -2457,6 +2504,7 @@
           </w:tcPr>
           <w:p>
             <w:pPr>
+              <w:jc w:val="center"/>
               <w:rPr>
                 <w:rFonts w:ascii="Times New Roman" w:hAnsi="Times New Roman" w:cs="Times New Roman"/>
                 <w:i/>
@@ -2577,6 +2625,7 @@
           </w:tcPr>
           <w:p>
             <w:pPr>
+              <w:jc w:val="center"/>
               <w:rPr>
                 <w:rFonts w:ascii="Times New Roman" w:hAnsi="Times New Roman" w:cs="Times New Roman"/>
                 <w:i/>
@@ -2697,6 +2746,7 @@
           </w:tcPr>
           <w:p>
             <w:pPr>
+              <w:jc w:val="center"/>
               <w:rPr>
                 <w:rFonts w:ascii="Times New Roman" w:hAnsi="Times New Roman" w:cs="Times New Roman"/>
                 <w:i/>
@@ -2816,6 +2866,7 @@
           </w:tcPr>
           <w:p>
             <w:pPr>
+              <w:jc w:val="center"/>
               <w:rPr>
                 <w:rFonts w:ascii="Times New Roman" w:hAnsi="Times New Roman" w:cs="Times New Roman"/>
                 <w:i/>
@@ -2911,9 +2962,9 @@
           </w:tcPr>
           <w:p>
             <w:pPr>
-              <w:spacing w:after="0" w:line="240" w:lineRule="auto"/>
-              <w:rPr>
-                <w:rFonts w:ascii="Times New Roman" w:hAnsi="Times New Roman" w:cs="Times New Roman"/>
+              <w:rPr>
+                <w:rFonts w:ascii="Times New Roman" w:hAnsi="Times New Roman" w:cs="Times New Roman"/>
+                <w:bCs/>
                 <w:sz w:val="26"/>
                 <w:szCs w:val="26"/>
               </w:rPr>
@@ -2921,27 +2972,38 @@
             <w:r>
               <w:rPr>
                 <w:rFonts w:ascii="Times New Roman" w:hAnsi="Times New Roman" w:cs="Times New Roman"/>
-                <w:sz w:val="26"/>
-                <w:szCs w:val="26"/>
-              </w:rPr>
-              <w:t xml:space="preserve">Lập kế hoạch thực hiện </w:t>
+                <w:bCs/>
+                <w:sz w:val="26"/>
+                <w:szCs w:val="26"/>
+              </w:rPr>
+              <w:t>Thu thập yêu cầu</w:t>
             </w:r>
-          </w:p>
-          <w:p>
-            <w:pPr>
-              <w:rPr>
-                <w:rFonts w:ascii="Times New Roman" w:hAnsi="Times New Roman" w:cs="Times New Roman"/>
-                <w:sz w:val="26"/>
-                <w:szCs w:val="26"/>
-              </w:rPr>
-            </w:pPr>
             <w:r>
               <w:rPr>
                 <w:rFonts w:ascii="Times New Roman" w:hAnsi="Times New Roman" w:cs="Times New Roman"/>
-                <w:sz w:val="26"/>
-                <w:szCs w:val="26"/>
-              </w:rPr>
-              <w:t>đề tài</w:t>
+                <w:bCs/>
+                <w:sz w:val="26"/>
+                <w:szCs w:val="26"/>
+              </w:rPr>
+              <w:t xml:space="preserve">(Khảo sát yêu cầu, </w:t>
+            </w:r>
+            <w:r>
+              <w:rPr>
+                <w:rFonts w:ascii="Times New Roman" w:hAnsi="Times New Roman" w:cs="Times New Roman"/>
+                <w:bCs/>
+                <w:sz w:val="26"/>
+                <w:szCs w:val="26"/>
+              </w:rPr>
+              <w:t>Quy trình nghiệp vụ</w:t>
+            </w:r>
+            <w:r>
+              <w:rPr>
+                <w:rFonts w:ascii="Times New Roman" w:hAnsi="Times New Roman" w:cs="Times New Roman"/>
+                <w:bCs/>
+                <w:sz w:val="26"/>
+                <w:szCs w:val="26"/>
+              </w:rPr>
+              <w:t>, xác định các quy định)</w:t>
             </w:r>
           </w:p>
         </w:tc>
@@ -2991,12 +3053,25 @@
           </w:tcPr>
           <w:p>
             <w:pPr>
-              <w:rPr>
-                <w:rFonts w:ascii="Times New Roman" w:hAnsi="Times New Roman" w:cs="Times New Roman"/>
-                <w:sz w:val="26"/>
-                <w:szCs w:val="26"/>
-              </w:rPr>
-            </w:pPr>
+              <w:jc w:val="center"/>
+              <w:rPr>
+                <w:rFonts w:ascii="Times New Roman" w:hAnsi="Times New Roman" w:cs="Times New Roman"/>
+                <w:b/>
+                <w:bCs/>
+                <w:sz w:val="26"/>
+                <w:szCs w:val="26"/>
+              </w:rPr>
+            </w:pPr>
+            <w:r>
+              <w:rPr>
+                <w:rFonts w:ascii="Times New Roman" w:hAnsi="Times New Roman" w:cs="Times New Roman"/>
+                <w:b/>
+                <w:bCs/>
+                <w:sz w:val="26"/>
+                <w:szCs w:val="26"/>
+              </w:rPr>
+              <w:t>100%</w:t>
+            </w:r>
           </w:p>
         </w:tc>
         <w:tc>
@@ -3066,7 +3141,6 @@
           </w:tcPr>
           <w:p>
             <w:pPr>
-              <w:spacing w:after="0" w:line="240" w:lineRule="auto"/>
               <w:rPr>
                 <w:rFonts w:ascii="Times New Roman" w:hAnsi="Times New Roman" w:cs="Times New Roman"/>
                 <w:sz w:val="26"/>
@@ -3079,24 +3153,7 @@
                 <w:sz w:val="26"/>
                 <w:szCs w:val="26"/>
               </w:rPr>
-              <w:t xml:space="preserve">Lập kế hoạch phỏng </w:t>
-            </w:r>
-          </w:p>
-          <w:p>
-            <w:pPr>
-              <w:rPr>
-                <w:rFonts w:ascii="Times New Roman" w:hAnsi="Times New Roman" w:cs="Times New Roman"/>
-                <w:sz w:val="26"/>
-                <w:szCs w:val="26"/>
-              </w:rPr>
-            </w:pPr>
-            <w:r>
-              <w:rPr>
-                <w:rFonts w:ascii="Times New Roman" w:hAnsi="Times New Roman" w:cs="Times New Roman"/>
-                <w:sz w:val="26"/>
-                <w:szCs w:val="26"/>
-              </w:rPr>
-              <w:t>vấn</w:t>
+              <w:t>Lập các yêu cầu chức năng và phi chức năng của hệ thống</w:t>
             </w:r>
           </w:p>
         </w:tc>
@@ -3148,12 +3205,25 @@
           </w:tcPr>
           <w:p>
             <w:pPr>
-              <w:rPr>
-                <w:rFonts w:ascii="Times New Roman" w:hAnsi="Times New Roman" w:cs="Times New Roman"/>
-                <w:sz w:val="26"/>
-                <w:szCs w:val="26"/>
-              </w:rPr>
-            </w:pPr>
+              <w:jc w:val="center"/>
+              <w:rPr>
+                <w:rFonts w:ascii="Times New Roman" w:hAnsi="Times New Roman" w:cs="Times New Roman"/>
+                <w:b/>
+                <w:bCs/>
+                <w:sz w:val="26"/>
+                <w:szCs w:val="26"/>
+              </w:rPr>
+            </w:pPr>
+            <w:r>
+              <w:rPr>
+                <w:rFonts w:ascii="Times New Roman" w:hAnsi="Times New Roman" w:cs="Times New Roman"/>
+                <w:b/>
+                <w:bCs/>
+                <w:sz w:val="26"/>
+                <w:szCs w:val="26"/>
+              </w:rPr>
+              <w:t>100%</w:t>
+            </w:r>
           </w:p>
         </w:tc>
         <w:tc>
@@ -3237,7 +3307,7 @@
                 <w:sz w:val="26"/>
                 <w:szCs w:val="26"/>
               </w:rPr>
-              <w:t>Đặt câu hỏi phỏng vấn</w:t>
+              <w:t>Vẽ sơ đồ phân cấp chức năng của ứng dụng</w:t>
             </w:r>
           </w:p>
         </w:tc>
@@ -3280,12 +3350,25 @@
           </w:tcPr>
           <w:p>
             <w:pPr>
-              <w:rPr>
-                <w:rFonts w:ascii="Times New Roman" w:hAnsi="Times New Roman" w:cs="Times New Roman"/>
-                <w:sz w:val="26"/>
-                <w:szCs w:val="26"/>
-              </w:rPr>
-            </w:pPr>
+              <w:jc w:val="center"/>
+              <w:rPr>
+                <w:rFonts w:ascii="Times New Roman" w:hAnsi="Times New Roman" w:cs="Times New Roman"/>
+                <w:b/>
+                <w:bCs/>
+                <w:sz w:val="26"/>
+                <w:szCs w:val="26"/>
+              </w:rPr>
+            </w:pPr>
+            <w:r>
+              <w:rPr>
+                <w:rFonts w:ascii="Times New Roman" w:hAnsi="Times New Roman" w:cs="Times New Roman"/>
+                <w:b/>
+                <w:bCs/>
+                <w:sz w:val="26"/>
+                <w:szCs w:val="26"/>
+              </w:rPr>
+              <w:t>100%</w:t>
+            </w:r>
           </w:p>
         </w:tc>
         <w:tc>
@@ -3363,6 +3446,14 @@
                 <w:szCs w:val="26"/>
               </w:rPr>
             </w:pPr>
+            <w:r>
+              <w:rPr>
+                <w:rFonts w:ascii="Times New Roman" w:hAnsi="Times New Roman" w:cs="Times New Roman"/>
+                <w:sz w:val="26"/>
+                <w:szCs w:val="26"/>
+              </w:rPr>
+              <w:t>Liệt kê các chức năng chính cho ứng dụng(Mục tiêu của ứng dụng)</w:t>
+            </w:r>
           </w:p>
         </w:tc>
         <w:tc>
@@ -3413,12 +3504,25 @@
           </w:tcPr>
           <w:p>
             <w:pPr>
-              <w:rPr>
-                <w:rFonts w:ascii="Times New Roman" w:hAnsi="Times New Roman" w:cs="Times New Roman"/>
-                <w:sz w:val="26"/>
-                <w:szCs w:val="26"/>
-              </w:rPr>
-            </w:pPr>
+              <w:jc w:val="center"/>
+              <w:rPr>
+                <w:rFonts w:ascii="Times New Roman" w:hAnsi="Times New Roman" w:cs="Times New Roman"/>
+                <w:b/>
+                <w:bCs/>
+                <w:sz w:val="26"/>
+                <w:szCs w:val="26"/>
+              </w:rPr>
+            </w:pPr>
+            <w:r>
+              <w:rPr>
+                <w:rFonts w:ascii="Times New Roman" w:hAnsi="Times New Roman" w:cs="Times New Roman"/>
+                <w:b/>
+                <w:bCs/>
+                <w:sz w:val="26"/>
+                <w:szCs w:val="26"/>
+              </w:rPr>
+              <w:t>100%</w:t>
+            </w:r>
           </w:p>
         </w:tc>
         <w:tc>
@@ -3496,6 +3600,22 @@
                 <w:szCs w:val="26"/>
               </w:rPr>
             </w:pPr>
+            <w:r>
+              <w:rPr>
+                <w:rFonts w:ascii="Times New Roman" w:hAnsi="Times New Roman" w:cs="Times New Roman"/>
+                <w:sz w:val="26"/>
+                <w:szCs w:val="26"/>
+              </w:rPr>
+              <w:t>Xây dựng d</w:t>
+            </w:r>
+            <w:r>
+              <w:rPr>
+                <w:rFonts w:ascii="Times New Roman" w:hAnsi="Times New Roman" w:cs="Times New Roman"/>
+                <w:sz w:val="26"/>
+                <w:szCs w:val="26"/>
+              </w:rPr>
+              <w:t>anh sách các câu hỏi khi thu thập và làm rõ yêu cầu của ứng dụng</w:t>
+            </w:r>
           </w:p>
         </w:tc>
         <w:tc>
@@ -3515,6 +3635,14 @@
                 <w:szCs w:val="26"/>
               </w:rPr>
             </w:pPr>
+            <w:r>
+              <w:rPr>
+                <w:rFonts w:ascii="Times New Roman" w:hAnsi="Times New Roman" w:cs="Times New Roman"/>
+                <w:sz w:val="26"/>
+                <w:szCs w:val="26"/>
+              </w:rPr>
+              <w:t>Cả nhóm</w:t>
+            </w:r>
           </w:p>
         </w:tc>
         <w:tc>
@@ -3527,8 +3655,11 @@
           </w:tcPr>
           <w:p>
             <w:pPr>
-              <w:rPr>
-                <w:rFonts w:ascii="Times New Roman" w:hAnsi="Times New Roman" w:cs="Times New Roman"/>
+              <w:jc w:val="center"/>
+              <w:rPr>
+                <w:rFonts w:ascii="Times New Roman" w:hAnsi="Times New Roman" w:cs="Times New Roman"/>
+                <w:b/>
+                <w:bCs/>
                 <w:sz w:val="26"/>
                 <w:szCs w:val="26"/>
               </w:rPr>
@@ -3641,6 +3772,7 @@
           </w:tcPr>
           <w:p>
             <w:pPr>
+              <w:jc w:val="center"/>
               <w:rPr>
                 <w:rFonts w:ascii="Times New Roman" w:hAnsi="Times New Roman" w:cs="Times New Roman"/>
                 <w:sz w:val="26"/>
@@ -3755,6 +3887,7 @@
           </w:tcPr>
           <w:p>
             <w:pPr>
+              <w:jc w:val="center"/>
               <w:rPr>
                 <w:rFonts w:ascii="Times New Roman" w:hAnsi="Times New Roman" w:cs="Times New Roman"/>
                 <w:sz w:val="26"/>
@@ -3869,6 +4002,7 @@
           </w:tcPr>
           <w:p>
             <w:pPr>
+              <w:jc w:val="center"/>
               <w:rPr>
                 <w:rFonts w:ascii="Times New Roman" w:hAnsi="Times New Roman" w:cs="Times New Roman"/>
                 <w:sz w:val="26"/>
@@ -3983,6 +4117,7 @@
           </w:tcPr>
           <w:p>
             <w:pPr>
+              <w:jc w:val="center"/>
               <w:rPr>
                 <w:rFonts w:ascii="Times New Roman" w:hAnsi="Times New Roman" w:cs="Times New Roman"/>
                 <w:sz w:val="26"/>
@@ -4097,6 +4232,7 @@
           </w:tcPr>
           <w:p>
             <w:pPr>
+              <w:jc w:val="center"/>
               <w:rPr>
                 <w:rFonts w:ascii="Times New Roman" w:hAnsi="Times New Roman" w:cs="Times New Roman"/>
                 <w:sz w:val="26"/>
@@ -4211,6 +4347,7 @@
           </w:tcPr>
           <w:p>
             <w:pPr>
+              <w:jc w:val="center"/>
               <w:rPr>
                 <w:rFonts w:ascii="Times New Roman" w:hAnsi="Times New Roman" w:cs="Times New Roman"/>
                 <w:sz w:val="26"/>
@@ -4325,6 +4462,7 @@
           </w:tcPr>
           <w:p>
             <w:pPr>
+              <w:jc w:val="center"/>
               <w:rPr>
                 <w:rFonts w:ascii="Times New Roman" w:hAnsi="Times New Roman" w:cs="Times New Roman"/>
                 <w:sz w:val="26"/>
@@ -4439,6 +4577,7 @@
           </w:tcPr>
           <w:p>
             <w:pPr>
+              <w:jc w:val="center"/>
               <w:rPr>
                 <w:rFonts w:ascii="Times New Roman" w:hAnsi="Times New Roman" w:cs="Times New Roman"/>
                 <w:sz w:val="26"/>
@@ -4511,72 +4650,15 @@
               </w:rPr>
               <w:t>Tuần 03</w:t>
             </w:r>
-            <w:r>
-              <w:rPr>
-                <w:rFonts w:ascii="Times New Roman" w:hAnsi="Times New Roman" w:cs="Times New Roman"/>
-                <w:sz w:val="26"/>
-                <w:szCs w:val="26"/>
-              </w:rPr>
-              <w:t xml:space="preserve"> </w:t>
-            </w:r>
-          </w:p>
-          <w:p>
-            <w:pPr>
-              <w:rPr>
-                <w:rFonts w:ascii="Times New Roman" w:hAnsi="Times New Roman" w:cs="Times New Roman"/>
-                <w:sz w:val="26"/>
-                <w:szCs w:val="26"/>
-              </w:rPr>
-            </w:pPr>
-            <w:r>
-              <w:rPr>
-                <w:rFonts w:ascii="Times New Roman" w:hAnsi="Times New Roman" w:cs="Times New Roman"/>
-                <w:sz w:val="26"/>
-                <w:szCs w:val="26"/>
-              </w:rPr>
-              <w:t>(Từ</w:t>
-            </w:r>
-            <w:r>
-              <w:rPr>
-                <w:rFonts w:ascii="Times New Roman" w:hAnsi="Times New Roman" w:cs="Times New Roman"/>
-                <w:sz w:val="26"/>
-                <w:szCs w:val="26"/>
-              </w:rPr>
-              <w:t>:  ../../2023</w:t>
-            </w:r>
-          </w:p>
-          <w:p>
-            <w:pPr>
-              <w:rPr>
-                <w:rFonts w:ascii="Times New Roman" w:hAnsi="Times New Roman" w:cs="Times New Roman"/>
-                <w:sz w:val="26"/>
-                <w:szCs w:val="26"/>
-              </w:rPr>
-            </w:pPr>
-            <w:r>
-              <w:rPr>
-                <w:rFonts w:ascii="Times New Roman" w:hAnsi="Times New Roman" w:cs="Times New Roman"/>
-                <w:sz w:val="26"/>
-                <w:szCs w:val="26"/>
-              </w:rPr>
-              <w:t xml:space="preserve">Đến:  </w:t>
-            </w:r>
-            <w:r>
-              <w:rPr>
-                <w:rFonts w:ascii="Times New Roman" w:hAnsi="Times New Roman" w:cs="Times New Roman"/>
-                <w:sz w:val="26"/>
-                <w:szCs w:val="26"/>
-              </w:rPr>
-              <w:t>../../2023</w:t>
-            </w:r>
-            <w:r>
-              <w:rPr>
-                <w:rFonts w:ascii="Times New Roman" w:hAnsi="Times New Roman" w:cs="Times New Roman"/>
-                <w:sz w:val="26"/>
-                <w:szCs w:val="26"/>
-              </w:rPr>
-              <w:t>)</w:t>
-            </w:r>
+          </w:p>
+          <w:p>
+            <w:pPr>
+              <w:rPr>
+                <w:rFonts w:ascii="Times New Roman" w:hAnsi="Times New Roman" w:cs="Times New Roman"/>
+                <w:sz w:val="26"/>
+                <w:szCs w:val="26"/>
+              </w:rPr>
+            </w:pPr>
           </w:p>
         </w:tc>
         <w:tc>
@@ -4624,6 +4706,7 @@
           </w:tcPr>
           <w:p>
             <w:pPr>
+              <w:jc w:val="center"/>
               <w:rPr>
                 <w:rFonts w:ascii="Times New Roman" w:hAnsi="Times New Roman" w:cs="Times New Roman"/>
                 <w:sz w:val="26"/>
@@ -4736,6 +4819,7 @@
           </w:tcPr>
           <w:p>
             <w:pPr>
+              <w:jc w:val="center"/>
               <w:rPr>
                 <w:rFonts w:ascii="Times New Roman" w:hAnsi="Times New Roman" w:cs="Times New Roman"/>
                 <w:sz w:val="26"/>
@@ -4850,6 +4934,7 @@
           </w:tcPr>
           <w:p>
             <w:pPr>
+              <w:jc w:val="center"/>
               <w:rPr>
                 <w:rFonts w:ascii="Times New Roman" w:hAnsi="Times New Roman" w:cs="Times New Roman"/>
                 <w:sz w:val="26"/>
@@ -4964,6 +5049,7 @@
           </w:tcPr>
           <w:p>
             <w:pPr>
+              <w:jc w:val="center"/>
               <w:rPr>
                 <w:rFonts w:ascii="Times New Roman" w:hAnsi="Times New Roman" w:cs="Times New Roman"/>
                 <w:sz w:val="26"/>
@@ -5078,6 +5164,7 @@
           </w:tcPr>
           <w:p>
             <w:pPr>
+              <w:jc w:val="center"/>
               <w:rPr>
                 <w:rFonts w:ascii="Times New Roman" w:hAnsi="Times New Roman" w:cs="Times New Roman"/>
                 <w:sz w:val="26"/>
@@ -5192,6 +5279,7 @@
           </w:tcPr>
           <w:p>
             <w:pPr>
+              <w:jc w:val="center"/>
               <w:rPr>
                 <w:rFonts w:ascii="Times New Roman" w:hAnsi="Times New Roman" w:cs="Times New Roman"/>
                 <w:sz w:val="26"/>
@@ -5306,6 +5394,7 @@
           </w:tcPr>
           <w:p>
             <w:pPr>
+              <w:jc w:val="center"/>
               <w:rPr>
                 <w:rFonts w:ascii="Times New Roman" w:hAnsi="Times New Roman" w:cs="Times New Roman"/>
                 <w:sz w:val="26"/>
@@ -5420,6 +5509,7 @@
           </w:tcPr>
           <w:p>
             <w:pPr>
+              <w:jc w:val="center"/>
               <w:rPr>
                 <w:rFonts w:ascii="Times New Roman" w:hAnsi="Times New Roman" w:cs="Times New Roman"/>
                 <w:sz w:val="26"/>
@@ -5534,6 +5624,7 @@
           </w:tcPr>
           <w:p>
             <w:pPr>
+              <w:jc w:val="center"/>
               <w:rPr>
                 <w:rFonts w:ascii="Times New Roman" w:hAnsi="Times New Roman" w:cs="Times New Roman"/>
                 <w:sz w:val="26"/>
@@ -5648,6 +5739,7 @@
           </w:tcPr>
           <w:p>
             <w:pPr>
+              <w:jc w:val="center"/>
               <w:rPr>
                 <w:rFonts w:ascii="Times New Roman" w:hAnsi="Times New Roman" w:cs="Times New Roman"/>
                 <w:sz w:val="26"/>
@@ -5762,6 +5854,7 @@
           </w:tcPr>
           <w:p>
             <w:pPr>
+              <w:jc w:val="center"/>
               <w:rPr>
                 <w:rFonts w:ascii="Times New Roman" w:hAnsi="Times New Roman" w:cs="Times New Roman"/>
                 <w:sz w:val="26"/>
@@ -5876,6 +5969,7 @@
           </w:tcPr>
           <w:p>
             <w:pPr>
+              <w:jc w:val="center"/>
               <w:rPr>
                 <w:rFonts w:ascii="Times New Roman" w:hAnsi="Times New Roman" w:cs="Times New Roman"/>
                 <w:sz w:val="26"/>
@@ -5990,6 +6084,7 @@
           </w:tcPr>
           <w:p>
             <w:pPr>
+              <w:jc w:val="center"/>
               <w:rPr>
                 <w:rFonts w:ascii="Times New Roman" w:hAnsi="Times New Roman" w:cs="Times New Roman"/>
                 <w:sz w:val="26"/>
@@ -6071,64 +6166,6 @@
               <w:t xml:space="preserve"> </w:t>
             </w:r>
           </w:p>
-          <w:p>
-            <w:pPr>
-              <w:rPr>
-                <w:rFonts w:ascii="Times New Roman" w:hAnsi="Times New Roman" w:cs="Times New Roman"/>
-                <w:sz w:val="26"/>
-                <w:szCs w:val="26"/>
-              </w:rPr>
-            </w:pPr>
-            <w:r>
-              <w:rPr>
-                <w:rFonts w:ascii="Times New Roman" w:hAnsi="Times New Roman" w:cs="Times New Roman"/>
-                <w:sz w:val="26"/>
-                <w:szCs w:val="26"/>
-              </w:rPr>
-              <w:t>(Từ</w:t>
-            </w:r>
-            <w:r>
-              <w:rPr>
-                <w:rFonts w:ascii="Times New Roman" w:hAnsi="Times New Roman" w:cs="Times New Roman"/>
-                <w:sz w:val="26"/>
-                <w:szCs w:val="26"/>
-              </w:rPr>
-              <w:t>:  ../../2023</w:t>
-            </w:r>
-          </w:p>
-          <w:p>
-            <w:pPr>
-              <w:rPr>
-                <w:rFonts w:ascii="Times New Roman" w:hAnsi="Times New Roman" w:cs="Times New Roman"/>
-                <w:sz w:val="26"/>
-                <w:szCs w:val="26"/>
-              </w:rPr>
-            </w:pPr>
-            <w:r>
-              <w:rPr>
-                <w:rFonts w:ascii="Times New Roman" w:hAnsi="Times New Roman" w:cs="Times New Roman"/>
-                <w:sz w:val="26"/>
-                <w:szCs w:val="26"/>
-              </w:rPr>
-              <w:t xml:space="preserve">Đến:  </w:t>
-            </w:r>
-            <w:r>
-              <w:rPr>
-                <w:rFonts w:ascii="Times New Roman" w:hAnsi="Times New Roman" w:cs="Times New Roman"/>
-                <w:sz w:val="26"/>
-                <w:szCs w:val="26"/>
-              </w:rPr>
-              <w:t>../../ 2023</w:t>
-            </w:r>
-            <w:r>
-              <w:rPr>
-                <w:rFonts w:ascii="Times New Roman" w:hAnsi="Times New Roman" w:cs="Times New Roman"/>
-                <w:sz w:val="26"/>
-                <w:szCs w:val="26"/>
-              </w:rPr>
-              <w:t>)</w:t>
-            </w:r>
-          </w:p>
         </w:tc>
         <w:tc>
           <w:tcPr>
@@ -6175,6 +6212,7 @@
           </w:tcPr>
           <w:p>
             <w:pPr>
+              <w:jc w:val="center"/>
               <w:rPr>
                 <w:rFonts w:ascii="Times New Roman" w:hAnsi="Times New Roman" w:cs="Times New Roman"/>
                 <w:sz w:val="26"/>
@@ -6287,6 +6325,7 @@
           </w:tcPr>
           <w:p>
             <w:pPr>
+              <w:jc w:val="center"/>
               <w:rPr>
                 <w:rFonts w:ascii="Times New Roman" w:hAnsi="Times New Roman" w:cs="Times New Roman"/>
                 <w:sz w:val="26"/>
@@ -6401,6 +6440,7 @@
           </w:tcPr>
           <w:p>
             <w:pPr>
+              <w:jc w:val="center"/>
               <w:rPr>
                 <w:rFonts w:ascii="Times New Roman" w:hAnsi="Times New Roman" w:cs="Times New Roman"/>
                 <w:sz w:val="26"/>
@@ -6515,6 +6555,7 @@
           </w:tcPr>
           <w:p>
             <w:pPr>
+              <w:jc w:val="center"/>
               <w:rPr>
                 <w:rFonts w:ascii="Times New Roman" w:hAnsi="Times New Roman" w:cs="Times New Roman"/>
                 <w:sz w:val="26"/>
@@ -6629,6 +6670,7 @@
           </w:tcPr>
           <w:p>
             <w:pPr>
+              <w:jc w:val="center"/>
               <w:rPr>
                 <w:rFonts w:ascii="Times New Roman" w:hAnsi="Times New Roman" w:cs="Times New Roman"/>
                 <w:sz w:val="26"/>
@@ -6743,6 +6785,7 @@
           </w:tcPr>
           <w:p>
             <w:pPr>
+              <w:jc w:val="center"/>
               <w:rPr>
                 <w:rFonts w:ascii="Times New Roman" w:hAnsi="Times New Roman" w:cs="Times New Roman"/>
                 <w:sz w:val="26"/>
@@ -6857,6 +6900,7 @@
           </w:tcPr>
           <w:p>
             <w:pPr>
+              <w:jc w:val="center"/>
               <w:rPr>
                 <w:rFonts w:ascii="Times New Roman" w:hAnsi="Times New Roman" w:cs="Times New Roman"/>
                 <w:sz w:val="26"/>
@@ -6971,6 +7015,7 @@
           </w:tcPr>
           <w:p>
             <w:pPr>
+              <w:jc w:val="center"/>
               <w:rPr>
                 <w:rFonts w:ascii="Times New Roman" w:hAnsi="Times New Roman" w:cs="Times New Roman"/>
                 <w:sz w:val="26"/>
@@ -7085,6 +7130,7 @@
           </w:tcPr>
           <w:p>
             <w:pPr>
+              <w:jc w:val="center"/>
               <w:rPr>
                 <w:rFonts w:ascii="Times New Roman" w:hAnsi="Times New Roman" w:cs="Times New Roman"/>
                 <w:sz w:val="26"/>
@@ -7199,6 +7245,7 @@
           </w:tcPr>
           <w:p>
             <w:pPr>
+              <w:jc w:val="center"/>
               <w:rPr>
                 <w:rFonts w:ascii="Times New Roman" w:hAnsi="Times New Roman" w:cs="Times New Roman"/>
                 <w:sz w:val="26"/>
@@ -7313,6 +7360,7 @@
           </w:tcPr>
           <w:p>
             <w:pPr>
+              <w:jc w:val="center"/>
               <w:rPr>
                 <w:rFonts w:ascii="Times New Roman" w:hAnsi="Times New Roman" w:cs="Times New Roman"/>
                 <w:sz w:val="26"/>
@@ -7427,6 +7475,7 @@
           </w:tcPr>
           <w:p>
             <w:pPr>
+              <w:jc w:val="center"/>
               <w:rPr>
                 <w:rFonts w:ascii="Times New Roman" w:hAnsi="Times New Roman" w:cs="Times New Roman"/>
                 <w:sz w:val="26"/>
@@ -7541,6 +7590,7 @@
           </w:tcPr>
           <w:p>
             <w:pPr>
+              <w:jc w:val="center"/>
               <w:rPr>
                 <w:rFonts w:ascii="Times New Roman" w:hAnsi="Times New Roman" w:cs="Times New Roman"/>
                 <w:sz w:val="26"/>
@@ -7630,55 +7680,6 @@
                 <w:szCs w:val="26"/>
               </w:rPr>
             </w:pPr>
-            <w:r>
-              <w:rPr>
-                <w:rFonts w:ascii="Times New Roman" w:hAnsi="Times New Roman" w:cs="Times New Roman"/>
-                <w:sz w:val="26"/>
-                <w:szCs w:val="26"/>
-              </w:rPr>
-              <w:t>(Từ</w:t>
-            </w:r>
-            <w:r>
-              <w:rPr>
-                <w:rFonts w:ascii="Times New Roman" w:hAnsi="Times New Roman" w:cs="Times New Roman"/>
-                <w:sz w:val="26"/>
-                <w:szCs w:val="26"/>
-              </w:rPr>
-              <w:t>:  ../../ 2023</w:t>
-            </w:r>
-          </w:p>
-          <w:p>
-            <w:pPr>
-              <w:rPr>
-                <w:rFonts w:ascii="Times New Roman" w:hAnsi="Times New Roman" w:cs="Times New Roman"/>
-                <w:sz w:val="26"/>
-                <w:szCs w:val="26"/>
-              </w:rPr>
-            </w:pPr>
-            <w:r>
-              <w:rPr>
-                <w:rFonts w:ascii="Times New Roman" w:hAnsi="Times New Roman" w:cs="Times New Roman"/>
-                <w:sz w:val="26"/>
-                <w:szCs w:val="26"/>
-              </w:rPr>
-              <w:t xml:space="preserve">Đến:  </w:t>
-            </w:r>
-            <w:r>
-              <w:rPr>
-                <w:rFonts w:ascii="Times New Roman" w:hAnsi="Times New Roman" w:cs="Times New Roman"/>
-                <w:sz w:val="26"/>
-                <w:szCs w:val="26"/>
-              </w:rPr>
-              <w:t>../../ 2023</w:t>
-            </w:r>
-            <w:r>
-              <w:rPr>
-                <w:rFonts w:ascii="Times New Roman" w:hAnsi="Times New Roman" w:cs="Times New Roman"/>
-                <w:sz w:val="26"/>
-                <w:szCs w:val="26"/>
-              </w:rPr>
-              <w:t>)</w:t>
-            </w:r>
           </w:p>
         </w:tc>
         <w:tc>
@@ -7726,6 +7727,7 @@
           </w:tcPr>
           <w:p>
             <w:pPr>
+              <w:jc w:val="center"/>
               <w:rPr>
                 <w:rFonts w:ascii="Times New Roman" w:hAnsi="Times New Roman" w:cs="Times New Roman"/>
                 <w:sz w:val="26"/>
@@ -7838,6 +7840,7 @@
           </w:tcPr>
           <w:p>
             <w:pPr>
+              <w:jc w:val="center"/>
               <w:rPr>
                 <w:rFonts w:ascii="Times New Roman" w:hAnsi="Times New Roman" w:cs="Times New Roman"/>
                 <w:sz w:val="26"/>
@@ -7952,6 +7955,7 @@
           </w:tcPr>
           <w:p>
             <w:pPr>
+              <w:jc w:val="center"/>
               <w:rPr>
                 <w:rFonts w:ascii="Times New Roman" w:hAnsi="Times New Roman" w:cs="Times New Roman"/>
                 <w:sz w:val="26"/>
@@ -8066,6 +8070,7 @@
           </w:tcPr>
           <w:p>
             <w:pPr>
+              <w:jc w:val="center"/>
               <w:rPr>
                 <w:rFonts w:ascii="Times New Roman" w:hAnsi="Times New Roman" w:cs="Times New Roman"/>
                 <w:sz w:val="26"/>
@@ -8180,6 +8185,7 @@
           </w:tcPr>
           <w:p>
             <w:pPr>
+              <w:jc w:val="center"/>
               <w:rPr>
                 <w:rFonts w:ascii="Times New Roman" w:hAnsi="Times New Roman" w:cs="Times New Roman"/>
                 <w:sz w:val="26"/>
@@ -8294,6 +8300,7 @@
           </w:tcPr>
           <w:p>
             <w:pPr>
+              <w:jc w:val="center"/>
               <w:rPr>
                 <w:rFonts w:ascii="Times New Roman" w:hAnsi="Times New Roman" w:cs="Times New Roman"/>
                 <w:sz w:val="26"/>
@@ -8408,6 +8415,7 @@
           </w:tcPr>
           <w:p>
             <w:pPr>
+              <w:jc w:val="center"/>
               <w:rPr>
                 <w:rFonts w:ascii="Times New Roman" w:hAnsi="Times New Roman" w:cs="Times New Roman"/>
                 <w:sz w:val="26"/>
@@ -8522,6 +8530,7 @@
           </w:tcPr>
           <w:p>
             <w:pPr>
+              <w:jc w:val="center"/>
               <w:rPr>
                 <w:rFonts w:ascii="Times New Roman" w:hAnsi="Times New Roman" w:cs="Times New Roman"/>
                 <w:sz w:val="26"/>
@@ -8636,6 +8645,7 @@
           </w:tcPr>
           <w:p>
             <w:pPr>
+              <w:jc w:val="center"/>
               <w:rPr>
                 <w:rFonts w:ascii="Times New Roman" w:hAnsi="Times New Roman" w:cs="Times New Roman"/>
                 <w:sz w:val="26"/>
@@ -8750,6 +8760,7 @@
           </w:tcPr>
           <w:p>
             <w:pPr>
+              <w:jc w:val="center"/>
               <w:rPr>
                 <w:rFonts w:ascii="Times New Roman" w:hAnsi="Times New Roman" w:cs="Times New Roman"/>
                 <w:sz w:val="26"/>
@@ -8864,6 +8875,7 @@
           </w:tcPr>
           <w:p>
             <w:pPr>
+              <w:jc w:val="center"/>
               <w:rPr>
                 <w:rFonts w:ascii="Times New Roman" w:hAnsi="Times New Roman" w:cs="Times New Roman"/>
                 <w:sz w:val="26"/>
@@ -8978,6 +8990,7 @@
           </w:tcPr>
           <w:p>
             <w:pPr>
+              <w:jc w:val="center"/>
               <w:rPr>
                 <w:rFonts w:ascii="Times New Roman" w:hAnsi="Times New Roman" w:cs="Times New Roman"/>
                 <w:sz w:val="26"/>
@@ -9092,6 +9105,7 @@
           </w:tcPr>
           <w:p>
             <w:pPr>
+              <w:jc w:val="center"/>
               <w:rPr>
                 <w:rFonts w:ascii="Times New Roman" w:hAnsi="Times New Roman" w:cs="Times New Roman"/>
                 <w:sz w:val="26"/>
@@ -9206,6 +9220,7 @@
           </w:tcPr>
           <w:p>
             <w:pPr>
+              <w:jc w:val="center"/>
               <w:rPr>
                 <w:rFonts w:ascii="Times New Roman" w:hAnsi="Times New Roman" w:cs="Times New Roman"/>
                 <w:sz w:val="26"/>
@@ -9287,64 +9302,6 @@
               <w:t xml:space="preserve"> </w:t>
             </w:r>
           </w:p>
-          <w:p>
-            <w:pPr>
-              <w:rPr>
-                <w:rFonts w:ascii="Times New Roman" w:hAnsi="Times New Roman" w:cs="Times New Roman"/>
-                <w:sz w:val="26"/>
-                <w:szCs w:val="26"/>
-              </w:rPr>
-            </w:pPr>
-            <w:r>
-              <w:rPr>
-                <w:rFonts w:ascii="Times New Roman" w:hAnsi="Times New Roman" w:cs="Times New Roman"/>
-                <w:sz w:val="26"/>
-                <w:szCs w:val="26"/>
-              </w:rPr>
-              <w:t>(Từ</w:t>
-            </w:r>
-            <w:r>
-              <w:rPr>
-                <w:rFonts w:ascii="Times New Roman" w:hAnsi="Times New Roman" w:cs="Times New Roman"/>
-                <w:sz w:val="26"/>
-                <w:szCs w:val="26"/>
-              </w:rPr>
-              <w:t>:  ../../ 2023</w:t>
-            </w:r>
-          </w:p>
-          <w:p>
-            <w:pPr>
-              <w:rPr>
-                <w:rFonts w:ascii="Times New Roman" w:hAnsi="Times New Roman" w:cs="Times New Roman"/>
-                <w:sz w:val="26"/>
-                <w:szCs w:val="26"/>
-              </w:rPr>
-            </w:pPr>
-            <w:r>
-              <w:rPr>
-                <w:rFonts w:ascii="Times New Roman" w:hAnsi="Times New Roman" w:cs="Times New Roman"/>
-                <w:sz w:val="26"/>
-                <w:szCs w:val="26"/>
-              </w:rPr>
-              <w:t xml:space="preserve">Đến:  </w:t>
-            </w:r>
-            <w:r>
-              <w:rPr>
-                <w:rFonts w:ascii="Times New Roman" w:hAnsi="Times New Roman" w:cs="Times New Roman"/>
-                <w:sz w:val="26"/>
-                <w:szCs w:val="26"/>
-              </w:rPr>
-              <w:t>../../ 2023</w:t>
-            </w:r>
-            <w:r>
-              <w:rPr>
-                <w:rFonts w:ascii="Times New Roman" w:hAnsi="Times New Roman" w:cs="Times New Roman"/>
-                <w:sz w:val="26"/>
-                <w:szCs w:val="26"/>
-              </w:rPr>
-              <w:t>)</w:t>
-            </w:r>
-          </w:p>
         </w:tc>
         <w:tc>
           <w:tcPr>
@@ -9391,6 +9348,7 @@
           </w:tcPr>
           <w:p>
             <w:pPr>
+              <w:jc w:val="center"/>
               <w:rPr>
                 <w:rFonts w:ascii="Times New Roman" w:hAnsi="Times New Roman" w:cs="Times New Roman"/>
                 <w:sz w:val="26"/>
@@ -9503,6 +9461,7 @@
           </w:tcPr>
           <w:p>
             <w:pPr>
+              <w:jc w:val="center"/>
               <w:rPr>
                 <w:rFonts w:ascii="Times New Roman" w:hAnsi="Times New Roman" w:cs="Times New Roman"/>
                 <w:sz w:val="26"/>
@@ -9617,6 +9576,7 @@
           </w:tcPr>
           <w:p>
             <w:pPr>
+              <w:jc w:val="center"/>
               <w:rPr>
                 <w:rFonts w:ascii="Times New Roman" w:hAnsi="Times New Roman" w:cs="Times New Roman"/>
                 <w:sz w:val="26"/>
@@ -9731,6 +9691,7 @@
           </w:tcPr>
           <w:p>
             <w:pPr>
+              <w:jc w:val="center"/>
               <w:rPr>
                 <w:rFonts w:ascii="Times New Roman" w:hAnsi="Times New Roman" w:cs="Times New Roman"/>
                 <w:sz w:val="26"/>
@@ -9845,6 +9806,7 @@
           </w:tcPr>
           <w:p>
             <w:pPr>
+              <w:jc w:val="center"/>
               <w:rPr>
                 <w:rFonts w:ascii="Times New Roman" w:hAnsi="Times New Roman" w:cs="Times New Roman"/>
                 <w:sz w:val="26"/>
@@ -9959,6 +9921,7 @@
           </w:tcPr>
           <w:p>
             <w:pPr>
+              <w:jc w:val="center"/>
               <w:rPr>
                 <w:rFonts w:ascii="Times New Roman" w:hAnsi="Times New Roman" w:cs="Times New Roman"/>
                 <w:sz w:val="26"/>
@@ -10073,6 +10036,7 @@
           </w:tcPr>
           <w:p>
             <w:pPr>
+              <w:jc w:val="center"/>
               <w:rPr>
                 <w:rFonts w:ascii="Times New Roman" w:hAnsi="Times New Roman" w:cs="Times New Roman"/>
                 <w:sz w:val="26"/>
@@ -10187,6 +10151,7 @@
           </w:tcPr>
           <w:p>
             <w:pPr>
+              <w:jc w:val="center"/>
               <w:rPr>
                 <w:rFonts w:ascii="Times New Roman" w:hAnsi="Times New Roman" w:cs="Times New Roman"/>
                 <w:sz w:val="26"/>
@@ -10301,6 +10266,7 @@
           </w:tcPr>
           <w:p>
             <w:pPr>
+              <w:jc w:val="center"/>
               <w:rPr>
                 <w:rFonts w:ascii="Times New Roman" w:hAnsi="Times New Roman" w:cs="Times New Roman"/>
                 <w:sz w:val="26"/>
@@ -10415,6 +10381,7 @@
           </w:tcPr>
           <w:p>
             <w:pPr>
+              <w:jc w:val="center"/>
               <w:rPr>
                 <w:rFonts w:ascii="Times New Roman" w:hAnsi="Times New Roman" w:cs="Times New Roman"/>
                 <w:sz w:val="26"/>
@@ -10529,6 +10496,7 @@
           </w:tcPr>
           <w:p>
             <w:pPr>
+              <w:jc w:val="center"/>
               <w:rPr>
                 <w:rFonts w:ascii="Times New Roman" w:hAnsi="Times New Roman" w:cs="Times New Roman"/>
                 <w:sz w:val="26"/>
@@ -10643,6 +10611,7 @@
           </w:tcPr>
           <w:p>
             <w:pPr>
+              <w:jc w:val="center"/>
               <w:rPr>
                 <w:rFonts w:ascii="Times New Roman" w:hAnsi="Times New Roman" w:cs="Times New Roman"/>
                 <w:sz w:val="26"/>
@@ -10757,6 +10726,7 @@
           </w:tcPr>
           <w:p>
             <w:pPr>
+              <w:jc w:val="center"/>
               <w:rPr>
                 <w:rFonts w:ascii="Times New Roman" w:hAnsi="Times New Roman" w:cs="Times New Roman"/>
                 <w:sz w:val="26"/>
@@ -10871,6 +10841,7 @@
           </w:tcPr>
           <w:p>
             <w:pPr>
+              <w:jc w:val="center"/>
               <w:rPr>
                 <w:rFonts w:ascii="Times New Roman" w:hAnsi="Times New Roman" w:cs="Times New Roman"/>
                 <w:sz w:val="26"/>
@@ -10952,64 +10923,6 @@
               <w:t xml:space="preserve"> </w:t>
             </w:r>
           </w:p>
-          <w:p>
-            <w:pPr>
-              <w:rPr>
-                <w:rFonts w:ascii="Times New Roman" w:hAnsi="Times New Roman" w:cs="Times New Roman"/>
-                <w:sz w:val="26"/>
-                <w:szCs w:val="26"/>
-              </w:rPr>
-            </w:pPr>
-            <w:r>
-              <w:rPr>
-                <w:rFonts w:ascii="Times New Roman" w:hAnsi="Times New Roman" w:cs="Times New Roman"/>
-                <w:sz w:val="26"/>
-                <w:szCs w:val="26"/>
-              </w:rPr>
-              <w:t>(Từ</w:t>
-            </w:r>
-            <w:r>
-              <w:rPr>
-                <w:rFonts w:ascii="Times New Roman" w:hAnsi="Times New Roman" w:cs="Times New Roman"/>
-                <w:sz w:val="26"/>
-                <w:szCs w:val="26"/>
-              </w:rPr>
-              <w:t>:  ../../ 2023</w:t>
-            </w:r>
-          </w:p>
-          <w:p>
-            <w:pPr>
-              <w:rPr>
-                <w:rFonts w:ascii="Times New Roman" w:hAnsi="Times New Roman" w:cs="Times New Roman"/>
-                <w:sz w:val="26"/>
-                <w:szCs w:val="26"/>
-              </w:rPr>
-            </w:pPr>
-            <w:r>
-              <w:rPr>
-                <w:rFonts w:ascii="Times New Roman" w:hAnsi="Times New Roman" w:cs="Times New Roman"/>
-                <w:sz w:val="26"/>
-                <w:szCs w:val="26"/>
-              </w:rPr>
-              <w:t xml:space="preserve">Đến:  </w:t>
-            </w:r>
-            <w:r>
-              <w:rPr>
-                <w:rFonts w:ascii="Times New Roman" w:hAnsi="Times New Roman" w:cs="Times New Roman"/>
-                <w:sz w:val="26"/>
-                <w:szCs w:val="26"/>
-              </w:rPr>
-              <w:t>../../ 2023</w:t>
-            </w:r>
-            <w:r>
-              <w:rPr>
-                <w:rFonts w:ascii="Times New Roman" w:hAnsi="Times New Roman" w:cs="Times New Roman"/>
-                <w:sz w:val="26"/>
-                <w:szCs w:val="26"/>
-              </w:rPr>
-              <w:t>)</w:t>
-            </w:r>
-          </w:p>
         </w:tc>
         <w:tc>
           <w:tcPr>
@@ -11056,6 +10969,7 @@
           </w:tcPr>
           <w:p>
             <w:pPr>
+              <w:jc w:val="center"/>
               <w:rPr>
                 <w:rFonts w:ascii="Times New Roman" w:hAnsi="Times New Roman" w:cs="Times New Roman"/>
                 <w:sz w:val="26"/>
@@ -11168,6 +11082,7 @@
           </w:tcPr>
           <w:p>
             <w:pPr>
+              <w:jc w:val="center"/>
               <w:rPr>
                 <w:rFonts w:ascii="Times New Roman" w:hAnsi="Times New Roman" w:cs="Times New Roman"/>
                 <w:sz w:val="26"/>
@@ -11282,6 +11197,7 @@
           </w:tcPr>
           <w:p>
             <w:pPr>
+              <w:jc w:val="center"/>
               <w:rPr>
                 <w:rFonts w:ascii="Times New Roman" w:hAnsi="Times New Roman" w:cs="Times New Roman"/>
                 <w:sz w:val="26"/>
@@ -11396,6 +11312,7 @@
           </w:tcPr>
           <w:p>
             <w:pPr>
+              <w:jc w:val="center"/>
               <w:rPr>
                 <w:rFonts w:ascii="Times New Roman" w:hAnsi="Times New Roman" w:cs="Times New Roman"/>
                 <w:sz w:val="26"/>
@@ -11510,6 +11427,7 @@
           </w:tcPr>
           <w:p>
             <w:pPr>
+              <w:jc w:val="center"/>
               <w:rPr>
                 <w:rFonts w:ascii="Times New Roman" w:hAnsi="Times New Roman" w:cs="Times New Roman"/>
                 <w:sz w:val="26"/>
@@ -11624,6 +11542,7 @@
           </w:tcPr>
           <w:p>
             <w:pPr>
+              <w:jc w:val="center"/>
               <w:rPr>
                 <w:rFonts w:ascii="Times New Roman" w:hAnsi="Times New Roman" w:cs="Times New Roman"/>
                 <w:sz w:val="26"/>
@@ -11738,6 +11657,7 @@
           </w:tcPr>
           <w:p>
             <w:pPr>
+              <w:jc w:val="center"/>
               <w:rPr>
                 <w:rFonts w:ascii="Times New Roman" w:hAnsi="Times New Roman" w:cs="Times New Roman"/>
                 <w:sz w:val="26"/>
@@ -11852,6 +11772,7 @@
           </w:tcPr>
           <w:p>
             <w:pPr>
+              <w:jc w:val="center"/>
               <w:rPr>
                 <w:rFonts w:ascii="Times New Roman" w:hAnsi="Times New Roman" w:cs="Times New Roman"/>
                 <w:sz w:val="26"/>
@@ -11966,6 +11887,7 @@
           </w:tcPr>
           <w:p>
             <w:pPr>
+              <w:jc w:val="center"/>
               <w:rPr>
                 <w:rFonts w:ascii="Times New Roman" w:hAnsi="Times New Roman" w:cs="Times New Roman"/>
                 <w:sz w:val="26"/>
@@ -12080,6 +12002,7 @@
           </w:tcPr>
           <w:p>
             <w:pPr>
+              <w:jc w:val="center"/>
               <w:rPr>
                 <w:rFonts w:ascii="Times New Roman" w:hAnsi="Times New Roman" w:cs="Times New Roman"/>
                 <w:sz w:val="26"/>
@@ -12194,6 +12117,7 @@
           </w:tcPr>
           <w:p>
             <w:pPr>
+              <w:jc w:val="center"/>
               <w:rPr>
                 <w:rFonts w:ascii="Times New Roman" w:hAnsi="Times New Roman" w:cs="Times New Roman"/>
                 <w:sz w:val="26"/>
@@ -12308,6 +12232,7 @@
           </w:tcPr>
           <w:p>
             <w:pPr>
+              <w:jc w:val="center"/>
               <w:rPr>
                 <w:rFonts w:ascii="Times New Roman" w:hAnsi="Times New Roman" w:cs="Times New Roman"/>
                 <w:sz w:val="26"/>
@@ -12422,6 +12347,7 @@
           </w:tcPr>
           <w:p>
             <w:pPr>
+              <w:jc w:val="center"/>
               <w:rPr>
                 <w:rFonts w:ascii="Times New Roman" w:hAnsi="Times New Roman" w:cs="Times New Roman"/>
                 <w:sz w:val="26"/>
@@ -12503,64 +12429,6 @@
               <w:t xml:space="preserve"> </w:t>
             </w:r>
           </w:p>
-          <w:p>
-            <w:pPr>
-              <w:rPr>
-                <w:rFonts w:ascii="Times New Roman" w:hAnsi="Times New Roman" w:cs="Times New Roman"/>
-                <w:sz w:val="26"/>
-                <w:szCs w:val="26"/>
-              </w:rPr>
-            </w:pPr>
-            <w:r>
-              <w:rPr>
-                <w:rFonts w:ascii="Times New Roman" w:hAnsi="Times New Roman" w:cs="Times New Roman"/>
-                <w:sz w:val="26"/>
-                <w:szCs w:val="26"/>
-              </w:rPr>
-              <w:t>(Từ</w:t>
-            </w:r>
-            <w:r>
-              <w:rPr>
-                <w:rFonts w:ascii="Times New Roman" w:hAnsi="Times New Roman" w:cs="Times New Roman"/>
-                <w:sz w:val="26"/>
-                <w:szCs w:val="26"/>
-              </w:rPr>
-              <w:t>:  ../../ 2023</w:t>
-            </w:r>
-          </w:p>
-          <w:p>
-            <w:pPr>
-              <w:rPr>
-                <w:rFonts w:ascii="Times New Roman" w:hAnsi="Times New Roman" w:cs="Times New Roman"/>
-                <w:sz w:val="26"/>
-                <w:szCs w:val="26"/>
-              </w:rPr>
-            </w:pPr>
-            <w:r>
-              <w:rPr>
-                <w:rFonts w:ascii="Times New Roman" w:hAnsi="Times New Roman" w:cs="Times New Roman"/>
-                <w:sz w:val="26"/>
-                <w:szCs w:val="26"/>
-              </w:rPr>
-              <w:t xml:space="preserve">Đến:  </w:t>
-            </w:r>
-            <w:r>
-              <w:rPr>
-                <w:rFonts w:ascii="Times New Roman" w:hAnsi="Times New Roman" w:cs="Times New Roman"/>
-                <w:sz w:val="26"/>
-                <w:szCs w:val="26"/>
-              </w:rPr>
-              <w:t>../../ 2023</w:t>
-            </w:r>
-            <w:r>
-              <w:rPr>
-                <w:rFonts w:ascii="Times New Roman" w:hAnsi="Times New Roman" w:cs="Times New Roman"/>
-                <w:sz w:val="26"/>
-                <w:szCs w:val="26"/>
-              </w:rPr>
-              <w:t>)</w:t>
-            </w:r>
-          </w:p>
         </w:tc>
         <w:tc>
           <w:tcPr>
@@ -12607,6 +12475,7 @@
           </w:tcPr>
           <w:p>
             <w:pPr>
+              <w:jc w:val="center"/>
               <w:rPr>
                 <w:rFonts w:ascii="Times New Roman" w:hAnsi="Times New Roman" w:cs="Times New Roman"/>
                 <w:sz w:val="26"/>
@@ -12719,6 +12588,7 @@
           </w:tcPr>
           <w:p>
             <w:pPr>
+              <w:jc w:val="center"/>
               <w:rPr>
                 <w:rFonts w:ascii="Times New Roman" w:hAnsi="Times New Roman" w:cs="Times New Roman"/>
                 <w:sz w:val="26"/>
@@ -12833,6 +12703,7 @@
           </w:tcPr>
           <w:p>
             <w:pPr>
+              <w:jc w:val="center"/>
               <w:rPr>
                 <w:rFonts w:ascii="Times New Roman" w:hAnsi="Times New Roman" w:cs="Times New Roman"/>
                 <w:sz w:val="26"/>
@@ -12947,6 +12818,7 @@
           </w:tcPr>
           <w:p>
             <w:pPr>
+              <w:jc w:val="center"/>
               <w:rPr>
                 <w:rFonts w:ascii="Times New Roman" w:hAnsi="Times New Roman" w:cs="Times New Roman"/>
                 <w:sz w:val="26"/>
@@ -13061,6 +12933,7 @@
           </w:tcPr>
           <w:p>
             <w:pPr>
+              <w:jc w:val="center"/>
               <w:rPr>
                 <w:rFonts w:ascii="Times New Roman" w:hAnsi="Times New Roman" w:cs="Times New Roman"/>
                 <w:sz w:val="26"/>
@@ -13175,6 +13048,7 @@
           </w:tcPr>
           <w:p>
             <w:pPr>
+              <w:jc w:val="center"/>
               <w:rPr>
                 <w:rFonts w:ascii="Times New Roman" w:hAnsi="Times New Roman" w:cs="Times New Roman"/>
                 <w:sz w:val="26"/>
@@ -13289,6 +13163,7 @@
           </w:tcPr>
           <w:p>
             <w:pPr>
+              <w:jc w:val="center"/>
               <w:rPr>
                 <w:rFonts w:ascii="Times New Roman" w:hAnsi="Times New Roman" w:cs="Times New Roman"/>
                 <w:sz w:val="26"/>
@@ -13403,6 +13278,7 @@
           </w:tcPr>
           <w:p>
             <w:pPr>
+              <w:jc w:val="center"/>
               <w:rPr>
                 <w:rFonts w:ascii="Times New Roman" w:hAnsi="Times New Roman" w:cs="Times New Roman"/>
                 <w:sz w:val="26"/>
@@ -13517,6 +13393,7 @@
           </w:tcPr>
           <w:p>
             <w:pPr>
+              <w:jc w:val="center"/>
               <w:rPr>
                 <w:rFonts w:ascii="Times New Roman" w:hAnsi="Times New Roman" w:cs="Times New Roman"/>
                 <w:sz w:val="26"/>
@@ -13631,6 +13508,7 @@
           </w:tcPr>
           <w:p>
             <w:pPr>
+              <w:jc w:val="center"/>
               <w:rPr>
                 <w:rFonts w:ascii="Times New Roman" w:hAnsi="Times New Roman" w:cs="Times New Roman"/>
                 <w:sz w:val="26"/>
@@ -13745,6 +13623,7 @@
           </w:tcPr>
           <w:p>
             <w:pPr>
+              <w:jc w:val="center"/>
               <w:rPr>
                 <w:rFonts w:ascii="Times New Roman" w:hAnsi="Times New Roman" w:cs="Times New Roman"/>
                 <w:sz w:val="26"/>
@@ -13859,6 +13738,7 @@
           </w:tcPr>
           <w:p>
             <w:pPr>
+              <w:jc w:val="center"/>
               <w:rPr>
                 <w:rFonts w:ascii="Times New Roman" w:hAnsi="Times New Roman" w:cs="Times New Roman"/>
                 <w:sz w:val="26"/>
@@ -13973,6 +13853,7 @@
           </w:tcPr>
           <w:p>
             <w:pPr>
+              <w:jc w:val="center"/>
               <w:rPr>
                 <w:rFonts w:ascii="Times New Roman" w:hAnsi="Times New Roman" w:cs="Times New Roman"/>
                 <w:sz w:val="26"/>
@@ -14054,64 +13935,6 @@
               <w:t xml:space="preserve"> </w:t>
             </w:r>
           </w:p>
-          <w:p>
-            <w:pPr>
-              <w:rPr>
-                <w:rFonts w:ascii="Times New Roman" w:hAnsi="Times New Roman" w:cs="Times New Roman"/>
-                <w:sz w:val="26"/>
-                <w:szCs w:val="26"/>
-              </w:rPr>
-            </w:pPr>
-            <w:r>
-              <w:rPr>
-                <w:rFonts w:ascii="Times New Roman" w:hAnsi="Times New Roman" w:cs="Times New Roman"/>
-                <w:sz w:val="26"/>
-                <w:szCs w:val="26"/>
-              </w:rPr>
-              <w:t>(Từ</w:t>
-            </w:r>
-            <w:r>
-              <w:rPr>
-                <w:rFonts w:ascii="Times New Roman" w:hAnsi="Times New Roman" w:cs="Times New Roman"/>
-                <w:sz w:val="26"/>
-                <w:szCs w:val="26"/>
-              </w:rPr>
-              <w:t>:  ../../ 2023</w:t>
-            </w:r>
-          </w:p>
-          <w:p>
-            <w:pPr>
-              <w:rPr>
-                <w:rFonts w:ascii="Times New Roman" w:hAnsi="Times New Roman" w:cs="Times New Roman"/>
-                <w:sz w:val="26"/>
-                <w:szCs w:val="26"/>
-              </w:rPr>
-            </w:pPr>
-            <w:r>
-              <w:rPr>
-                <w:rFonts w:ascii="Times New Roman" w:hAnsi="Times New Roman" w:cs="Times New Roman"/>
-                <w:sz w:val="26"/>
-                <w:szCs w:val="26"/>
-              </w:rPr>
-              <w:t xml:space="preserve">Đến:  </w:t>
-            </w:r>
-            <w:r>
-              <w:rPr>
-                <w:rFonts w:ascii="Times New Roman" w:hAnsi="Times New Roman" w:cs="Times New Roman"/>
-                <w:sz w:val="26"/>
-                <w:szCs w:val="26"/>
-              </w:rPr>
-              <w:t>../../ 2023</w:t>
-            </w:r>
-            <w:r>
-              <w:rPr>
-                <w:rFonts w:ascii="Times New Roman" w:hAnsi="Times New Roman" w:cs="Times New Roman"/>
-                <w:sz w:val="26"/>
-                <w:szCs w:val="26"/>
-              </w:rPr>
-              <w:t>)</w:t>
-            </w:r>
-          </w:p>
         </w:tc>
         <w:tc>
           <w:tcPr>
@@ -14158,6 +13981,7 @@
           </w:tcPr>
           <w:p>
             <w:pPr>
+              <w:jc w:val="center"/>
               <w:rPr>
                 <w:rFonts w:ascii="Times New Roman" w:hAnsi="Times New Roman" w:cs="Times New Roman"/>
                 <w:sz w:val="26"/>
@@ -14270,6 +14094,7 @@
           </w:tcPr>
           <w:p>
             <w:pPr>
+              <w:jc w:val="center"/>
               <w:rPr>
                 <w:rFonts w:ascii="Times New Roman" w:hAnsi="Times New Roman" w:cs="Times New Roman"/>
                 <w:sz w:val="26"/>
@@ -14384,6 +14209,7 @@
           </w:tcPr>
           <w:p>
             <w:pPr>
+              <w:jc w:val="center"/>
               <w:rPr>
                 <w:rFonts w:ascii="Times New Roman" w:hAnsi="Times New Roman" w:cs="Times New Roman"/>
                 <w:sz w:val="26"/>
@@ -14498,6 +14324,7 @@
           </w:tcPr>
           <w:p>
             <w:pPr>
+              <w:jc w:val="center"/>
               <w:rPr>
                 <w:rFonts w:ascii="Times New Roman" w:hAnsi="Times New Roman" w:cs="Times New Roman"/>
                 <w:sz w:val="26"/>
@@ -14612,6 +14439,7 @@
           </w:tcPr>
           <w:p>
             <w:pPr>
+              <w:jc w:val="center"/>
               <w:rPr>
                 <w:rFonts w:ascii="Times New Roman" w:hAnsi="Times New Roman" w:cs="Times New Roman"/>
                 <w:sz w:val="26"/>
@@ -14726,6 +14554,7 @@
           </w:tcPr>
           <w:p>
             <w:pPr>
+              <w:jc w:val="center"/>
               <w:rPr>
                 <w:rFonts w:ascii="Times New Roman" w:hAnsi="Times New Roman" w:cs="Times New Roman"/>
                 <w:sz w:val="26"/>
@@ -14840,6 +14669,7 @@
           </w:tcPr>
           <w:p>
             <w:pPr>
+              <w:jc w:val="center"/>
               <w:rPr>
                 <w:rFonts w:ascii="Times New Roman" w:hAnsi="Times New Roman" w:cs="Times New Roman"/>
                 <w:sz w:val="26"/>
@@ -14954,6 +14784,7 @@
           </w:tcPr>
           <w:p>
             <w:pPr>
+              <w:jc w:val="center"/>
               <w:rPr>
                 <w:rFonts w:ascii="Times New Roman" w:hAnsi="Times New Roman" w:cs="Times New Roman"/>
                 <w:sz w:val="26"/>
@@ -15068,6 +14899,7 @@
           </w:tcPr>
           <w:p>
             <w:pPr>
+              <w:jc w:val="center"/>
               <w:rPr>
                 <w:rFonts w:ascii="Times New Roman" w:hAnsi="Times New Roman" w:cs="Times New Roman"/>
                 <w:sz w:val="26"/>
@@ -15182,6 +15014,7 @@
           </w:tcPr>
           <w:p>
             <w:pPr>
+              <w:jc w:val="center"/>
               <w:rPr>
                 <w:rFonts w:ascii="Times New Roman" w:hAnsi="Times New Roman" w:cs="Times New Roman"/>
                 <w:sz w:val="26"/>
@@ -15296,6 +15129,7 @@
           </w:tcPr>
           <w:p>
             <w:pPr>
+              <w:jc w:val="center"/>
               <w:rPr>
                 <w:rFonts w:ascii="Times New Roman" w:hAnsi="Times New Roman" w:cs="Times New Roman"/>
                 <w:sz w:val="26"/>
@@ -15410,6 +15244,7 @@
           </w:tcPr>
           <w:p>
             <w:pPr>
+              <w:jc w:val="center"/>
               <w:rPr>
                 <w:rFonts w:ascii="Times New Roman" w:hAnsi="Times New Roman" w:cs="Times New Roman"/>
                 <w:sz w:val="26"/>
@@ -15524,6 +15359,7 @@
           </w:tcPr>
           <w:p>
             <w:pPr>
+              <w:jc w:val="center"/>
               <w:rPr>
                 <w:rFonts w:ascii="Times New Roman" w:hAnsi="Times New Roman" w:cs="Times New Roman"/>
                 <w:sz w:val="26"/>
@@ -15638,6 +15474,7 @@
           </w:tcPr>
           <w:p>
             <w:pPr>
+              <w:jc w:val="center"/>
               <w:rPr>
                 <w:rFonts w:ascii="Times New Roman" w:hAnsi="Times New Roman" w:cs="Times New Roman"/>
                 <w:sz w:val="26"/>
@@ -15727,55 +15564,6 @@
                 <w:szCs w:val="26"/>
               </w:rPr>
             </w:pPr>
-            <w:r>
-              <w:rPr>
-                <w:rFonts w:ascii="Times New Roman" w:hAnsi="Times New Roman" w:cs="Times New Roman"/>
-                <w:sz w:val="26"/>
-                <w:szCs w:val="26"/>
-              </w:rPr>
-              <w:t>(Từ</w:t>
-            </w:r>
-            <w:r>
-              <w:rPr>
-                <w:rFonts w:ascii="Times New Roman" w:hAnsi="Times New Roman" w:cs="Times New Roman"/>
-                <w:sz w:val="26"/>
-                <w:szCs w:val="26"/>
-              </w:rPr>
-              <w:t>:  ../../ 2023</w:t>
-            </w:r>
-          </w:p>
-          <w:p>
-            <w:pPr>
-              <w:rPr>
-                <w:rFonts w:ascii="Times New Roman" w:hAnsi="Times New Roman" w:cs="Times New Roman"/>
-                <w:sz w:val="26"/>
-                <w:szCs w:val="26"/>
-              </w:rPr>
-            </w:pPr>
-            <w:r>
-              <w:rPr>
-                <w:rFonts w:ascii="Times New Roman" w:hAnsi="Times New Roman" w:cs="Times New Roman"/>
-                <w:sz w:val="26"/>
-                <w:szCs w:val="26"/>
-              </w:rPr>
-              <w:t xml:space="preserve">Đến:  </w:t>
-            </w:r>
-            <w:r>
-              <w:rPr>
-                <w:rFonts w:ascii="Times New Roman" w:hAnsi="Times New Roman" w:cs="Times New Roman"/>
-                <w:sz w:val="26"/>
-                <w:szCs w:val="26"/>
-              </w:rPr>
-              <w:t>../../ 2023</w:t>
-            </w:r>
-            <w:r>
-              <w:rPr>
-                <w:rFonts w:ascii="Times New Roman" w:hAnsi="Times New Roman" w:cs="Times New Roman"/>
-                <w:sz w:val="26"/>
-                <w:szCs w:val="26"/>
-              </w:rPr>
-              <w:t>)</w:t>
-            </w:r>
           </w:p>
         </w:tc>
         <w:tc>
@@ -15823,6 +15611,7 @@
           </w:tcPr>
           <w:p>
             <w:pPr>
+              <w:jc w:val="center"/>
               <w:rPr>
                 <w:rFonts w:ascii="Times New Roman" w:hAnsi="Times New Roman" w:cs="Times New Roman"/>
                 <w:sz w:val="26"/>
@@ -15935,6 +15724,7 @@
           </w:tcPr>
           <w:p>
             <w:pPr>
+              <w:jc w:val="center"/>
               <w:rPr>
                 <w:rFonts w:ascii="Times New Roman" w:hAnsi="Times New Roman" w:cs="Times New Roman"/>
                 <w:sz w:val="26"/>
@@ -16049,6 +15839,7 @@
           </w:tcPr>
           <w:p>
             <w:pPr>
+              <w:jc w:val="center"/>
               <w:rPr>
                 <w:rFonts w:ascii="Times New Roman" w:hAnsi="Times New Roman" w:cs="Times New Roman"/>
                 <w:sz w:val="26"/>
@@ -16163,6 +15954,7 @@
           </w:tcPr>
           <w:p>
             <w:pPr>
+              <w:jc w:val="center"/>
               <w:rPr>
                 <w:rFonts w:ascii="Times New Roman" w:hAnsi="Times New Roman" w:cs="Times New Roman"/>
                 <w:sz w:val="26"/>
@@ -16277,6 +16069,7 @@
           </w:tcPr>
           <w:p>
             <w:pPr>
+              <w:jc w:val="center"/>
               <w:rPr>
                 <w:rFonts w:ascii="Times New Roman" w:hAnsi="Times New Roman" w:cs="Times New Roman"/>
                 <w:sz w:val="26"/>
@@ -16391,6 +16184,7 @@
           </w:tcPr>
           <w:p>
             <w:pPr>
+              <w:jc w:val="center"/>
               <w:rPr>
                 <w:rFonts w:ascii="Times New Roman" w:hAnsi="Times New Roman" w:cs="Times New Roman"/>
                 <w:sz w:val="26"/>
@@ -16505,6 +16299,7 @@
           </w:tcPr>
           <w:p>
             <w:pPr>
+              <w:jc w:val="center"/>
               <w:rPr>
                 <w:rFonts w:ascii="Times New Roman" w:hAnsi="Times New Roman" w:cs="Times New Roman"/>
                 <w:sz w:val="26"/>
@@ -16619,6 +16414,7 @@
           </w:tcPr>
           <w:p>
             <w:pPr>
+              <w:jc w:val="center"/>
               <w:rPr>
                 <w:rFonts w:ascii="Times New Roman" w:hAnsi="Times New Roman" w:cs="Times New Roman"/>
                 <w:sz w:val="26"/>
@@ -16733,6 +16529,7 @@
           </w:tcPr>
           <w:p>
             <w:pPr>
+              <w:jc w:val="center"/>
               <w:rPr>
                 <w:rFonts w:ascii="Times New Roman" w:hAnsi="Times New Roman" w:cs="Times New Roman"/>
                 <w:sz w:val="26"/>
@@ -16847,6 +16644,7 @@
           </w:tcPr>
           <w:p>
             <w:pPr>
+              <w:jc w:val="center"/>
               <w:rPr>
                 <w:rFonts w:ascii="Times New Roman" w:hAnsi="Times New Roman" w:cs="Times New Roman"/>
                 <w:sz w:val="26"/>
@@ -16961,6 +16759,7 @@
           </w:tcPr>
           <w:p>
             <w:pPr>
+              <w:jc w:val="center"/>
               <w:rPr>
                 <w:rFonts w:ascii="Times New Roman" w:hAnsi="Times New Roman" w:cs="Times New Roman"/>
                 <w:sz w:val="26"/>
@@ -17075,6 +16874,7 @@
           </w:tcPr>
           <w:p>
             <w:pPr>
+              <w:jc w:val="center"/>
               <w:rPr>
                 <w:rFonts w:ascii="Times New Roman" w:hAnsi="Times New Roman" w:cs="Times New Roman"/>
                 <w:sz w:val="26"/>
@@ -17189,6 +16989,7 @@
           </w:tcPr>
           <w:p>
             <w:pPr>
+              <w:jc w:val="center"/>
               <w:rPr>
                 <w:rFonts w:ascii="Times New Roman" w:hAnsi="Times New Roman" w:cs="Times New Roman"/>
                 <w:sz w:val="26"/>
@@ -17303,6 +17104,7 @@
           </w:tcPr>
           <w:p>
             <w:pPr>
+              <w:jc w:val="center"/>
               <w:rPr>
                 <w:rFonts w:ascii="Times New Roman" w:hAnsi="Times New Roman" w:cs="Times New Roman"/>
                 <w:sz w:val="26"/>
@@ -17385,55 +17187,6 @@
                 <w:szCs w:val="26"/>
               </w:rPr>
             </w:pPr>
-            <w:r>
-              <w:rPr>
-                <w:rFonts w:ascii="Times New Roman" w:hAnsi="Times New Roman" w:cs="Times New Roman"/>
-                <w:sz w:val="26"/>
-                <w:szCs w:val="26"/>
-              </w:rPr>
-              <w:t>(Từ</w:t>
-            </w:r>
-            <w:r>
-              <w:rPr>
-                <w:rFonts w:ascii="Times New Roman" w:hAnsi="Times New Roman" w:cs="Times New Roman"/>
-                <w:sz w:val="26"/>
-                <w:szCs w:val="26"/>
-              </w:rPr>
-              <w:t>:  ../../ 2023</w:t>
-            </w:r>
-          </w:p>
-          <w:p>
-            <w:pPr>
-              <w:rPr>
-                <w:rFonts w:ascii="Times New Roman" w:hAnsi="Times New Roman" w:cs="Times New Roman"/>
-                <w:sz w:val="26"/>
-                <w:szCs w:val="26"/>
-              </w:rPr>
-            </w:pPr>
-            <w:r>
-              <w:rPr>
-                <w:rFonts w:ascii="Times New Roman" w:hAnsi="Times New Roman" w:cs="Times New Roman"/>
-                <w:sz w:val="26"/>
-                <w:szCs w:val="26"/>
-              </w:rPr>
-              <w:t xml:space="preserve">Đến:  </w:t>
-            </w:r>
-            <w:r>
-              <w:rPr>
-                <w:rFonts w:ascii="Times New Roman" w:hAnsi="Times New Roman" w:cs="Times New Roman"/>
-                <w:sz w:val="26"/>
-                <w:szCs w:val="26"/>
-              </w:rPr>
-              <w:t>../../ 2023</w:t>
-            </w:r>
-            <w:r>
-              <w:rPr>
-                <w:rFonts w:ascii="Times New Roman" w:hAnsi="Times New Roman" w:cs="Times New Roman"/>
-                <w:sz w:val="26"/>
-                <w:szCs w:val="26"/>
-              </w:rPr>
-              <w:t>)</w:t>
-            </w:r>
           </w:p>
         </w:tc>
         <w:tc>
@@ -17481,6 +17234,7 @@
           </w:tcPr>
           <w:p>
             <w:pPr>
+              <w:jc w:val="center"/>
               <w:rPr>
                 <w:rFonts w:ascii="Times New Roman" w:hAnsi="Times New Roman" w:cs="Times New Roman"/>
                 <w:sz w:val="26"/>
@@ -17593,6 +17347,7 @@
           </w:tcPr>
           <w:p>
             <w:pPr>
+              <w:jc w:val="center"/>
               <w:rPr>
                 <w:rFonts w:ascii="Times New Roman" w:hAnsi="Times New Roman" w:cs="Times New Roman"/>
                 <w:sz w:val="26"/>
@@ -17707,6 +17462,7 @@
           </w:tcPr>
           <w:p>
             <w:pPr>
+              <w:jc w:val="center"/>
               <w:rPr>
                 <w:rFonts w:ascii="Times New Roman" w:hAnsi="Times New Roman" w:cs="Times New Roman"/>
                 <w:sz w:val="26"/>
@@ -17821,6 +17577,7 @@
           </w:tcPr>
           <w:p>
             <w:pPr>
+              <w:jc w:val="center"/>
               <w:rPr>
                 <w:rFonts w:ascii="Times New Roman" w:hAnsi="Times New Roman" w:cs="Times New Roman"/>
                 <w:sz w:val="26"/>
@@ -17935,6 +17692,7 @@
           </w:tcPr>
           <w:p>
             <w:pPr>
+              <w:jc w:val="center"/>
               <w:rPr>
                 <w:rFonts w:ascii="Times New Roman" w:hAnsi="Times New Roman" w:cs="Times New Roman"/>
                 <w:sz w:val="26"/>
@@ -18049,6 +17807,7 @@
           </w:tcPr>
           <w:p>
             <w:pPr>
+              <w:jc w:val="center"/>
               <w:rPr>
                 <w:rFonts w:ascii="Times New Roman" w:hAnsi="Times New Roman" w:cs="Times New Roman"/>
                 <w:sz w:val="26"/>
@@ -18163,6 +17922,7 @@
           </w:tcPr>
           <w:p>
             <w:pPr>
+              <w:jc w:val="center"/>
               <w:rPr>
                 <w:rFonts w:ascii="Times New Roman" w:hAnsi="Times New Roman" w:cs="Times New Roman"/>
                 <w:sz w:val="26"/>
@@ -18277,6 +18037,7 @@
           </w:tcPr>
           <w:p>
             <w:pPr>
+              <w:jc w:val="center"/>
               <w:rPr>
                 <w:rFonts w:ascii="Times New Roman" w:hAnsi="Times New Roman" w:cs="Times New Roman"/>
                 <w:sz w:val="26"/>
@@ -18391,6 +18152,7 @@
           </w:tcPr>
           <w:p>
             <w:pPr>
+              <w:jc w:val="center"/>
               <w:rPr>
                 <w:rFonts w:ascii="Times New Roman" w:hAnsi="Times New Roman" w:cs="Times New Roman"/>
                 <w:sz w:val="26"/>
@@ -18505,6 +18267,7 @@
           </w:tcPr>
           <w:p>
             <w:pPr>
+              <w:jc w:val="center"/>
               <w:rPr>
                 <w:rFonts w:ascii="Times New Roman" w:hAnsi="Times New Roman" w:cs="Times New Roman"/>
                 <w:sz w:val="26"/>
@@ -18619,6 +18382,7 @@
           </w:tcPr>
           <w:p>
             <w:pPr>
+              <w:jc w:val="center"/>
               <w:rPr>
                 <w:rFonts w:ascii="Times New Roman" w:hAnsi="Times New Roman" w:cs="Times New Roman"/>
                 <w:sz w:val="26"/>
@@ -18733,6 +18497,7 @@
           </w:tcPr>
           <w:p>
             <w:pPr>
+              <w:jc w:val="center"/>
               <w:rPr>
                 <w:rFonts w:ascii="Times New Roman" w:hAnsi="Times New Roman" w:cs="Times New Roman"/>
                 <w:sz w:val="26"/>
@@ -18847,6 +18612,7 @@
           </w:tcPr>
           <w:p>
             <w:pPr>
+              <w:jc w:val="center"/>
               <w:rPr>
                 <w:rFonts w:ascii="Times New Roman" w:hAnsi="Times New Roman" w:cs="Times New Roman"/>
                 <w:sz w:val="26"/>
@@ -18961,6 +18727,7 @@
           </w:tcPr>
           <w:p>
             <w:pPr>
+              <w:jc w:val="center"/>
               <w:rPr>
                 <w:rFonts w:ascii="Times New Roman" w:hAnsi="Times New Roman" w:cs="Times New Roman"/>
                 <w:sz w:val="26"/>
@@ -19072,6 +18839,7 @@
           </w:tcPr>
           <w:p>
             <w:pPr>
+              <w:jc w:val="center"/>
               <w:rPr>
                 <w:rFonts w:ascii="Times New Roman" w:hAnsi="Times New Roman" w:cs="Times New Roman"/>
                 <w:sz w:val="26"/>
@@ -19170,55 +18938,6 @@
                 <w:szCs w:val="26"/>
               </w:rPr>
             </w:pPr>
-            <w:r>
-              <w:rPr>
-                <w:rFonts w:ascii="Times New Roman" w:hAnsi="Times New Roman" w:cs="Times New Roman"/>
-                <w:sz w:val="26"/>
-                <w:szCs w:val="26"/>
-              </w:rPr>
-              <w:t>(Từ</w:t>
-            </w:r>
-            <w:r>
-              <w:rPr>
-                <w:rFonts w:ascii="Times New Roman" w:hAnsi="Times New Roman" w:cs="Times New Roman"/>
-                <w:sz w:val="26"/>
-                <w:szCs w:val="26"/>
-              </w:rPr>
-              <w:t>:  ../../ 2023</w:t>
-            </w:r>
-          </w:p>
-          <w:p>
-            <w:pPr>
-              <w:rPr>
-                <w:rFonts w:ascii="Times New Roman" w:hAnsi="Times New Roman" w:cs="Times New Roman"/>
-                <w:sz w:val="26"/>
-                <w:szCs w:val="26"/>
-              </w:rPr>
-            </w:pPr>
-            <w:r>
-              <w:rPr>
-                <w:rFonts w:ascii="Times New Roman" w:hAnsi="Times New Roman" w:cs="Times New Roman"/>
-                <w:sz w:val="26"/>
-                <w:szCs w:val="26"/>
-              </w:rPr>
-              <w:t xml:space="preserve">Đến:  </w:t>
-            </w:r>
-            <w:r>
-              <w:rPr>
-                <w:rFonts w:ascii="Times New Roman" w:hAnsi="Times New Roman" w:cs="Times New Roman"/>
-                <w:sz w:val="26"/>
-                <w:szCs w:val="26"/>
-              </w:rPr>
-              <w:t>../../ 2023</w:t>
-            </w:r>
-            <w:r>
-              <w:rPr>
-                <w:rFonts w:ascii="Times New Roman" w:hAnsi="Times New Roman" w:cs="Times New Roman"/>
-                <w:sz w:val="26"/>
-                <w:szCs w:val="26"/>
-              </w:rPr>
-              <w:t>)</w:t>
-            </w:r>
           </w:p>
         </w:tc>
         <w:tc>
@@ -19266,6 +18985,7 @@
           </w:tcPr>
           <w:p>
             <w:pPr>
+              <w:jc w:val="center"/>
               <w:rPr>
                 <w:rFonts w:ascii="Times New Roman" w:hAnsi="Times New Roman" w:cs="Times New Roman"/>
                 <w:sz w:val="26"/>
@@ -19378,6 +19098,7 @@
           </w:tcPr>
           <w:p>
             <w:pPr>
+              <w:jc w:val="center"/>
               <w:rPr>
                 <w:rFonts w:ascii="Times New Roman" w:hAnsi="Times New Roman" w:cs="Times New Roman"/>
                 <w:sz w:val="26"/>
@@ -19492,6 +19213,7 @@
           </w:tcPr>
           <w:p>
             <w:pPr>
+              <w:jc w:val="center"/>
               <w:rPr>
                 <w:rFonts w:ascii="Times New Roman" w:hAnsi="Times New Roman" w:cs="Times New Roman"/>
                 <w:sz w:val="26"/>
@@ -19606,6 +19328,7 @@
           </w:tcPr>
           <w:p>
             <w:pPr>
+              <w:jc w:val="center"/>
               <w:rPr>
                 <w:rFonts w:ascii="Times New Roman" w:hAnsi="Times New Roman" w:cs="Times New Roman"/>
                 <w:sz w:val="26"/>
@@ -19720,6 +19443,7 @@
           </w:tcPr>
           <w:p>
             <w:pPr>
+              <w:jc w:val="center"/>
               <w:rPr>
                 <w:rFonts w:ascii="Times New Roman" w:hAnsi="Times New Roman" w:cs="Times New Roman"/>
                 <w:sz w:val="26"/>
@@ -19834,6 +19558,7 @@
           </w:tcPr>
           <w:p>
             <w:pPr>
+              <w:jc w:val="center"/>
               <w:rPr>
                 <w:rFonts w:ascii="Times New Roman" w:hAnsi="Times New Roman" w:cs="Times New Roman"/>
                 <w:sz w:val="26"/>
@@ -19948,6 +19673,7 @@
           </w:tcPr>
           <w:p>
             <w:pPr>
+              <w:jc w:val="center"/>
               <w:rPr>
                 <w:rFonts w:ascii="Times New Roman" w:hAnsi="Times New Roman" w:cs="Times New Roman"/>
                 <w:sz w:val="26"/>
@@ -20062,6 +19788,7 @@
           </w:tcPr>
           <w:p>
             <w:pPr>
+              <w:jc w:val="center"/>
               <w:rPr>
                 <w:rFonts w:ascii="Times New Roman" w:hAnsi="Times New Roman" w:cs="Times New Roman"/>
                 <w:sz w:val="26"/>
@@ -20176,6 +19903,7 @@
           </w:tcPr>
           <w:p>
             <w:pPr>
+              <w:jc w:val="center"/>
               <w:rPr>
                 <w:rFonts w:ascii="Times New Roman" w:hAnsi="Times New Roman" w:cs="Times New Roman"/>
                 <w:sz w:val="26"/>
@@ -20290,6 +20018,7 @@
           </w:tcPr>
           <w:p>
             <w:pPr>
+              <w:jc w:val="center"/>
               <w:rPr>
                 <w:rFonts w:ascii="Times New Roman" w:hAnsi="Times New Roman" w:cs="Times New Roman"/>
                 <w:sz w:val="26"/>
@@ -20404,6 +20133,7 @@
           </w:tcPr>
           <w:p>
             <w:pPr>
+              <w:jc w:val="center"/>
               <w:rPr>
                 <w:rFonts w:ascii="Times New Roman" w:hAnsi="Times New Roman" w:cs="Times New Roman"/>
                 <w:sz w:val="26"/>
@@ -20518,6 +20248,7 @@
           </w:tcPr>
           <w:p>
             <w:pPr>
+              <w:jc w:val="center"/>
               <w:rPr>
                 <w:rFonts w:ascii="Times New Roman" w:hAnsi="Times New Roman" w:cs="Times New Roman"/>
                 <w:sz w:val="26"/>
@@ -20632,6 +20363,7 @@
           </w:tcPr>
           <w:p>
             <w:pPr>
+              <w:jc w:val="center"/>
               <w:rPr>
                 <w:rFonts w:ascii="Times New Roman" w:hAnsi="Times New Roman" w:cs="Times New Roman"/>
                 <w:sz w:val="26"/>
@@ -20746,6 +20478,7 @@
           </w:tcPr>
           <w:p>
             <w:pPr>
+              <w:jc w:val="center"/>
               <w:rPr>
                 <w:rFonts w:ascii="Times New Roman" w:hAnsi="Times New Roman" w:cs="Times New Roman"/>
                 <w:sz w:val="26"/>
@@ -20860,6 +20593,7 @@
           </w:tcPr>
           <w:p>
             <w:pPr>
+              <w:jc w:val="center"/>
               <w:rPr>
                 <w:rFonts w:ascii="Times New Roman" w:hAnsi="Times New Roman" w:cs="Times New Roman"/>
                 <w:sz w:val="26"/>
@@ -20974,6 +20708,7 @@
           </w:tcPr>
           <w:p>
             <w:pPr>
+              <w:jc w:val="center"/>
               <w:rPr>
                 <w:rFonts w:ascii="Times New Roman" w:hAnsi="Times New Roman" w:cs="Times New Roman"/>
                 <w:sz w:val="26"/>
@@ -21088,6 +20823,7 @@
           </w:tcPr>
           <w:p>
             <w:pPr>
+              <w:jc w:val="center"/>
               <w:rPr>
                 <w:rFonts w:ascii="Times New Roman" w:hAnsi="Times New Roman" w:cs="Times New Roman"/>
                 <w:sz w:val="26"/>
@@ -21202,6 +20938,7 @@
           </w:tcPr>
           <w:p>
             <w:pPr>
+              <w:jc w:val="center"/>
               <w:rPr>
                 <w:rFonts w:ascii="Times New Roman" w:hAnsi="Times New Roman" w:cs="Times New Roman"/>
                 <w:sz w:val="26"/>
@@ -21316,6 +21053,7 @@
           </w:tcPr>
           <w:p>
             <w:pPr>
+              <w:jc w:val="center"/>
               <w:rPr>
                 <w:rFonts w:ascii="Times New Roman" w:hAnsi="Times New Roman" w:cs="Times New Roman"/>
                 <w:sz w:val="26"/>
@@ -21430,6 +21168,7 @@
           </w:tcPr>
           <w:p>
             <w:pPr>
+              <w:jc w:val="center"/>
               <w:rPr>
                 <w:rFonts w:ascii="Times New Roman" w:hAnsi="Times New Roman" w:cs="Times New Roman"/>
                 <w:sz w:val="26"/>
@@ -21544,6 +21283,7 @@
           </w:tcPr>
           <w:p>
             <w:pPr>
+              <w:jc w:val="center"/>
               <w:rPr>
                 <w:rFonts w:ascii="Times New Roman" w:hAnsi="Times New Roman" w:cs="Times New Roman"/>
                 <w:sz w:val="26"/>
@@ -21658,6 +21398,7 @@
           </w:tcPr>
           <w:p>
             <w:pPr>
+              <w:jc w:val="center"/>
               <w:rPr>
                 <w:rFonts w:ascii="Times New Roman" w:hAnsi="Times New Roman" w:cs="Times New Roman"/>
                 <w:sz w:val="26"/>
@@ -21772,6 +21513,7 @@
           </w:tcPr>
           <w:p>
             <w:pPr>
+              <w:jc w:val="center"/>
               <w:rPr>
                 <w:rFonts w:ascii="Times New Roman" w:hAnsi="Times New Roman" w:cs="Times New Roman"/>
                 <w:sz w:val="26"/>
@@ -21886,6 +21628,7 @@
           </w:tcPr>
           <w:p>
             <w:pPr>
+              <w:jc w:val="center"/>
               <w:rPr>
                 <w:rFonts w:ascii="Times New Roman" w:hAnsi="Times New Roman" w:cs="Times New Roman"/>
                 <w:sz w:val="26"/>
@@ -22000,6 +21743,7 @@
           </w:tcPr>
           <w:p>
             <w:pPr>
+              <w:jc w:val="center"/>
               <w:rPr>
                 <w:rFonts w:ascii="Times New Roman" w:hAnsi="Times New Roman" w:cs="Times New Roman"/>
                 <w:sz w:val="26"/>
@@ -22114,6 +21858,7 @@
           </w:tcPr>
           <w:p>
             <w:pPr>
+              <w:jc w:val="center"/>
               <w:rPr>
                 <w:rFonts w:ascii="Times New Roman" w:hAnsi="Times New Roman" w:cs="Times New Roman"/>
                 <w:sz w:val="26"/>
@@ -22228,6 +21973,7 @@
           </w:tcPr>
           <w:p>
             <w:pPr>
+              <w:jc w:val="center"/>
               <w:rPr>
                 <w:rFonts w:ascii="Times New Roman" w:hAnsi="Times New Roman" w:cs="Times New Roman"/>
                 <w:sz w:val="26"/>

</xml_diff>